<commit_message>
Assingment 5 to 8 done
</commit_message>
<xml_diff>
--- a/TECHADEMY/Phase 2/7. Kubernetes and Docker - The Container Masterclass/Assignment 3/Assignment 3.docx
+++ b/TECHADEMY/Phase 2/7. Kubernetes and Docker - The Container Masterclass/Assignment 3/Assignment 3.docx
@@ -5,10 +5,10 @@
     <w:p>
       <w:r>
         <w:drawing>
-          <wp:inline distT="0" distB="0" distL="0" distR="0" wp14:anchorId="5814C660" wp14:editId="79B79629">
-            <wp:extent cx="4683211" cy="5252376"/>
-            <wp:effectExtent l="0" t="0" r="3175" b="5715"/>
-            <wp:docPr id="665365822" name="Picture 1"/>
+          <wp:inline distT="0" distB="0" distL="0" distR="0" wp14:anchorId="1E2B9C1A" wp14:editId="54B312B3">
+            <wp:extent cx="6296025" cy="4086225"/>
+            <wp:effectExtent l="0" t="0" r="9525" b="9525"/>
+            <wp:docPr id="418847742" name="Picture 1"/>
             <wp:cNvGraphicFramePr>
               <a:graphicFrameLocks xmlns:a="http://schemas.openxmlformats.org/drawingml/2006/main" noChangeAspect="1"/>
             </wp:cNvGraphicFramePr>
@@ -16,7 +16,7 @@
               <a:graphicData uri="http://schemas.openxmlformats.org/drawingml/2006/picture">
                 <pic:pic xmlns:pic="http://schemas.openxmlformats.org/drawingml/2006/picture">
                   <pic:nvPicPr>
-                    <pic:cNvPr id="665365822" name=""/>
+                    <pic:cNvPr id="418847742" name=""/>
                     <pic:cNvPicPr/>
                   </pic:nvPicPr>
                   <pic:blipFill>
@@ -28,7 +28,7 @@
                   <pic:spPr>
                     <a:xfrm>
                       <a:off x="0" y="0"/>
-                      <a:ext cx="4690477" cy="5260525"/>
+                      <a:ext cx="6296025" cy="4086225"/>
                     </a:xfrm>
                     <a:prstGeom prst="rect">
                       <a:avLst/>
@@ -44,10 +44,10 @@
     <w:p>
       <w:r>
         <w:drawing>
-          <wp:inline distT="0" distB="0" distL="0" distR="0" wp14:anchorId="10881C2E" wp14:editId="3E8FAD6D">
-            <wp:extent cx="4633784" cy="3150412"/>
-            <wp:effectExtent l="0" t="0" r="0" b="0"/>
-            <wp:docPr id="1589859707" name="Picture 1"/>
+          <wp:inline distT="0" distB="0" distL="0" distR="0" wp14:anchorId="47102368" wp14:editId="15155130">
+            <wp:extent cx="6296025" cy="4734560"/>
+            <wp:effectExtent l="0" t="0" r="9525" b="8890"/>
+            <wp:docPr id="1452059740" name="Picture 1"/>
             <wp:cNvGraphicFramePr>
               <a:graphicFrameLocks xmlns:a="http://schemas.openxmlformats.org/drawingml/2006/main" noChangeAspect="1"/>
             </wp:cNvGraphicFramePr>
@@ -55,7 +55,7 @@
               <a:graphicData uri="http://schemas.openxmlformats.org/drawingml/2006/picture">
                 <pic:pic xmlns:pic="http://schemas.openxmlformats.org/drawingml/2006/picture">
                   <pic:nvPicPr>
-                    <pic:cNvPr id="1589859707" name=""/>
+                    <pic:cNvPr id="1452059740" name=""/>
                     <pic:cNvPicPr/>
                   </pic:nvPicPr>
                   <pic:blipFill>
@@ -67,87 +67,7 @@
                   <pic:spPr>
                     <a:xfrm>
                       <a:off x="0" y="0"/>
-                      <a:ext cx="4636811" cy="3152470"/>
-                    </a:xfrm>
-                    <a:prstGeom prst="rect">
-                      <a:avLst/>
-                    </a:prstGeom>
-                  </pic:spPr>
-                </pic:pic>
-              </a:graphicData>
-            </a:graphic>
-          </wp:inline>
-        </w:drawing>
-      </w:r>
-    </w:p>
-    <w:p>
-      <w:r>
-        <w:lastRenderedPageBreak/>
-        <w:drawing>
-          <wp:inline distT="0" distB="0" distL="0" distR="0" wp14:anchorId="56558EC1" wp14:editId="728E1EBA">
-            <wp:extent cx="6296025" cy="4700270"/>
-            <wp:effectExtent l="0" t="0" r="9525" b="5080"/>
-            <wp:docPr id="649863661" name="Picture 1"/>
-            <wp:cNvGraphicFramePr>
-              <a:graphicFrameLocks xmlns:a="http://schemas.openxmlformats.org/drawingml/2006/main" noChangeAspect="1"/>
-            </wp:cNvGraphicFramePr>
-            <a:graphic xmlns:a="http://schemas.openxmlformats.org/drawingml/2006/main">
-              <a:graphicData uri="http://schemas.openxmlformats.org/drawingml/2006/picture">
-                <pic:pic xmlns:pic="http://schemas.openxmlformats.org/drawingml/2006/picture">
-                  <pic:nvPicPr>
-                    <pic:cNvPr id="649863661" name=""/>
-                    <pic:cNvPicPr/>
-                  </pic:nvPicPr>
-                  <pic:blipFill>
-                    <a:blip r:embed="rId6"/>
-                    <a:stretch>
-                      <a:fillRect/>
-                    </a:stretch>
-                  </pic:blipFill>
-                  <pic:spPr>
-                    <a:xfrm>
-                      <a:off x="0" y="0"/>
-                      <a:ext cx="6296025" cy="4700270"/>
-                    </a:xfrm>
-                    <a:prstGeom prst="rect">
-                      <a:avLst/>
-                    </a:prstGeom>
-                  </pic:spPr>
-                </pic:pic>
-              </a:graphicData>
-            </a:graphic>
-          </wp:inline>
-        </w:drawing>
-      </w:r>
-    </w:p>
-    <w:p/>
-    <w:p>
-      <w:r>
-        <w:drawing>
-          <wp:inline distT="0" distB="0" distL="0" distR="0" wp14:anchorId="0ACB44A2" wp14:editId="4B222790">
-            <wp:extent cx="6296025" cy="3245485"/>
-            <wp:effectExtent l="0" t="0" r="9525" b="0"/>
-            <wp:docPr id="2056057248" name="Picture 1"/>
-            <wp:cNvGraphicFramePr>
-              <a:graphicFrameLocks xmlns:a="http://schemas.openxmlformats.org/drawingml/2006/main" noChangeAspect="1"/>
-            </wp:cNvGraphicFramePr>
-            <a:graphic xmlns:a="http://schemas.openxmlformats.org/drawingml/2006/main">
-              <a:graphicData uri="http://schemas.openxmlformats.org/drawingml/2006/picture">
-                <pic:pic xmlns:pic="http://schemas.openxmlformats.org/drawingml/2006/picture">
-                  <pic:nvPicPr>
-                    <pic:cNvPr id="2056057248" name=""/>
-                    <pic:cNvPicPr/>
-                  </pic:nvPicPr>
-                  <pic:blipFill>
-                    <a:blip r:embed="rId7"/>
-                    <a:stretch>
-                      <a:fillRect/>
-                    </a:stretch>
-                  </pic:blipFill>
-                  <pic:spPr>
-                    <a:xfrm>
-                      <a:off x="0" y="0"/>
-                      <a:ext cx="6296025" cy="3245485"/>
+                      <a:ext cx="6296025" cy="4734560"/>
                     </a:xfrm>
                     <a:prstGeom prst="rect">
                       <a:avLst/>
@@ -165,10 +85,10 @@
       <w:r>
         <w:lastRenderedPageBreak/>
         <w:drawing>
-          <wp:inline distT="0" distB="0" distL="0" distR="0" wp14:anchorId="07724C76" wp14:editId="76AD74D7">
-            <wp:extent cx="6358391" cy="2990335"/>
-            <wp:effectExtent l="0" t="0" r="4445" b="635"/>
-            <wp:docPr id="41148070" name="Picture 1"/>
+          <wp:inline distT="0" distB="0" distL="0" distR="0" wp14:anchorId="3727CB56" wp14:editId="379B32FE">
+            <wp:extent cx="6296025" cy="4672330"/>
+            <wp:effectExtent l="0" t="0" r="9525" b="0"/>
+            <wp:docPr id="718293796" name="Picture 1"/>
             <wp:cNvGraphicFramePr>
               <a:graphicFrameLocks xmlns:a="http://schemas.openxmlformats.org/drawingml/2006/main" noChangeAspect="1"/>
             </wp:cNvGraphicFramePr>
@@ -176,11 +96,11 @@
               <a:graphicData uri="http://schemas.openxmlformats.org/drawingml/2006/picture">
                 <pic:pic xmlns:pic="http://schemas.openxmlformats.org/drawingml/2006/picture">
                   <pic:nvPicPr>
-                    <pic:cNvPr id="41148070" name=""/>
+                    <pic:cNvPr id="718293796" name=""/>
                     <pic:cNvPicPr/>
                   </pic:nvPicPr>
                   <pic:blipFill>
-                    <a:blip r:embed="rId8"/>
+                    <a:blip r:embed="rId6"/>
                     <a:stretch>
                       <a:fillRect/>
                     </a:stretch>
@@ -188,7 +108,7 @@
                   <pic:spPr>
                     <a:xfrm>
                       <a:off x="0" y="0"/>
-                      <a:ext cx="6371840" cy="2996660"/>
+                      <a:ext cx="6296025" cy="4672330"/>
                     </a:xfrm>
                     <a:prstGeom prst="rect">
                       <a:avLst/>
@@ -204,10 +124,10 @@
     <w:p>
       <w:r>
         <w:drawing>
-          <wp:inline distT="0" distB="0" distL="0" distR="0" wp14:anchorId="44F75ED0" wp14:editId="43C180ED">
-            <wp:extent cx="6368916" cy="3496962"/>
-            <wp:effectExtent l="0" t="0" r="0" b="8255"/>
-            <wp:docPr id="359273760" name="Picture 1"/>
+          <wp:inline distT="0" distB="0" distL="0" distR="0" wp14:anchorId="08EB1BB7" wp14:editId="7F8C191B">
+            <wp:extent cx="6296025" cy="3781425"/>
+            <wp:effectExtent l="0" t="0" r="9525" b="9525"/>
+            <wp:docPr id="2103186256" name="Picture 1"/>
             <wp:cNvGraphicFramePr>
               <a:graphicFrameLocks xmlns:a="http://schemas.openxmlformats.org/drawingml/2006/main" noChangeAspect="1"/>
             </wp:cNvGraphicFramePr>
@@ -215,11 +135,11 @@
               <a:graphicData uri="http://schemas.openxmlformats.org/drawingml/2006/picture">
                 <pic:pic xmlns:pic="http://schemas.openxmlformats.org/drawingml/2006/picture">
                   <pic:nvPicPr>
-                    <pic:cNvPr id="359273760" name=""/>
+                    <pic:cNvPr id="2103186256" name=""/>
                     <pic:cNvPicPr/>
                   </pic:nvPicPr>
                   <pic:blipFill>
-                    <a:blip r:embed="rId9"/>
+                    <a:blip r:embed="rId7"/>
                     <a:stretch>
                       <a:fillRect/>
                     </a:stretch>
@@ -227,7 +147,7 @@
                   <pic:spPr>
                     <a:xfrm>
                       <a:off x="0" y="0"/>
-                      <a:ext cx="6379502" cy="3502774"/>
+                      <a:ext cx="6296025" cy="3781425"/>
                     </a:xfrm>
                     <a:prstGeom prst="rect">
                       <a:avLst/>
@@ -244,10 +164,10 @@
       <w:r>
         <w:lastRenderedPageBreak/>
         <w:drawing>
-          <wp:inline distT="0" distB="0" distL="0" distR="0" wp14:anchorId="7FC7CD42" wp14:editId="75CE5740">
-            <wp:extent cx="5552568" cy="4374292"/>
-            <wp:effectExtent l="0" t="0" r="0" b="7620"/>
-            <wp:docPr id="40744044" name="Picture 1"/>
+          <wp:inline distT="0" distB="0" distL="0" distR="0" wp14:anchorId="75B76DE6" wp14:editId="08166BBD">
+            <wp:extent cx="6296025" cy="2788285"/>
+            <wp:effectExtent l="0" t="0" r="9525" b="0"/>
+            <wp:docPr id="129817916" name="Picture 1"/>
             <wp:cNvGraphicFramePr>
               <a:graphicFrameLocks xmlns:a="http://schemas.openxmlformats.org/drawingml/2006/main" noChangeAspect="1"/>
             </wp:cNvGraphicFramePr>
@@ -255,11 +175,11 @@
               <a:graphicData uri="http://schemas.openxmlformats.org/drawingml/2006/picture">
                 <pic:pic xmlns:pic="http://schemas.openxmlformats.org/drawingml/2006/picture">
                   <pic:nvPicPr>
-                    <pic:cNvPr id="40744044" name=""/>
+                    <pic:cNvPr id="129817916" name=""/>
                     <pic:cNvPicPr/>
                   </pic:nvPicPr>
                   <pic:blipFill>
-                    <a:blip r:embed="rId10"/>
+                    <a:blip r:embed="rId8"/>
                     <a:stretch>
                       <a:fillRect/>
                     </a:stretch>
@@ -267,7 +187,7 @@
                   <pic:spPr>
                     <a:xfrm>
                       <a:off x="0" y="0"/>
-                      <a:ext cx="5562895" cy="4382428"/>
+                      <a:ext cx="6296025" cy="2788285"/>
                     </a:xfrm>
                     <a:prstGeom prst="rect">
                       <a:avLst/>
@@ -283,10 +203,10 @@
     <w:p>
       <w:r>
         <w:drawing>
-          <wp:inline distT="0" distB="0" distL="0" distR="0" wp14:anchorId="10A756ED" wp14:editId="6B2B0DB5">
-            <wp:extent cx="5536701" cy="4337222"/>
-            <wp:effectExtent l="0" t="0" r="6985" b="6350"/>
-            <wp:docPr id="2107650878" name="Picture 1"/>
+          <wp:inline distT="0" distB="0" distL="0" distR="0" wp14:anchorId="51715FFB" wp14:editId="288FA240">
+            <wp:extent cx="6296025" cy="3767455"/>
+            <wp:effectExtent l="0" t="0" r="9525" b="4445"/>
+            <wp:docPr id="1965889493" name="Picture 1"/>
             <wp:cNvGraphicFramePr>
               <a:graphicFrameLocks xmlns:a="http://schemas.openxmlformats.org/drawingml/2006/main" noChangeAspect="1"/>
             </wp:cNvGraphicFramePr>
@@ -294,11 +214,11 @@
               <a:graphicData uri="http://schemas.openxmlformats.org/drawingml/2006/picture">
                 <pic:pic xmlns:pic="http://schemas.openxmlformats.org/drawingml/2006/picture">
                   <pic:nvPicPr>
-                    <pic:cNvPr id="2107650878" name=""/>
+                    <pic:cNvPr id="1965889493" name=""/>
                     <pic:cNvPicPr/>
                   </pic:nvPicPr>
                   <pic:blipFill>
-                    <a:blip r:embed="rId11"/>
+                    <a:blip r:embed="rId9"/>
                     <a:stretch>
                       <a:fillRect/>
                     </a:stretch>
@@ -306,7 +226,7 @@
                   <pic:spPr>
                     <a:xfrm>
                       <a:off x="0" y="0"/>
-                      <a:ext cx="5537869" cy="4338137"/>
+                      <a:ext cx="6296025" cy="3767455"/>
                     </a:xfrm>
                     <a:prstGeom prst="rect">
                       <a:avLst/>
@@ -320,124 +240,7 @@
       </w:r>
     </w:p>
     <w:p/>
-    <w:p>
-      <w:r>
-        <w:lastRenderedPageBreak/>
-        <w:drawing>
-          <wp:inline distT="0" distB="0" distL="0" distR="0" wp14:anchorId="7B06AEF8" wp14:editId="7F0E1CA8">
-            <wp:extent cx="4226011" cy="2601658"/>
-            <wp:effectExtent l="0" t="0" r="3175" b="8255"/>
-            <wp:docPr id="1057668957" name="Picture 1"/>
-            <wp:cNvGraphicFramePr>
-              <a:graphicFrameLocks xmlns:a="http://schemas.openxmlformats.org/drawingml/2006/main" noChangeAspect="1"/>
-            </wp:cNvGraphicFramePr>
-            <a:graphic xmlns:a="http://schemas.openxmlformats.org/drawingml/2006/main">
-              <a:graphicData uri="http://schemas.openxmlformats.org/drawingml/2006/picture">
-                <pic:pic xmlns:pic="http://schemas.openxmlformats.org/drawingml/2006/picture">
-                  <pic:nvPicPr>
-                    <pic:cNvPr id="1057668957" name=""/>
-                    <pic:cNvPicPr/>
-                  </pic:nvPicPr>
-                  <pic:blipFill>
-                    <a:blip r:embed="rId12"/>
-                    <a:stretch>
-                      <a:fillRect/>
-                    </a:stretch>
-                  </pic:blipFill>
-                  <pic:spPr>
-                    <a:xfrm>
-                      <a:off x="0" y="0"/>
-                      <a:ext cx="4240203" cy="2610395"/>
-                    </a:xfrm>
-                    <a:prstGeom prst="rect">
-                      <a:avLst/>
-                    </a:prstGeom>
-                  </pic:spPr>
-                </pic:pic>
-              </a:graphicData>
-            </a:graphic>
-          </wp:inline>
-        </w:drawing>
-      </w:r>
-    </w:p>
-    <w:p>
-      <w:r>
-        <w:drawing>
-          <wp:inline distT="0" distB="0" distL="0" distR="0" wp14:anchorId="09AAFC8B" wp14:editId="54EFD5EF">
-            <wp:extent cx="4263081" cy="2554840"/>
-            <wp:effectExtent l="0" t="0" r="4445" b="0"/>
-            <wp:docPr id="712056002" name="Picture 1"/>
-            <wp:cNvGraphicFramePr>
-              <a:graphicFrameLocks xmlns:a="http://schemas.openxmlformats.org/drawingml/2006/main" noChangeAspect="1"/>
-            </wp:cNvGraphicFramePr>
-            <a:graphic xmlns:a="http://schemas.openxmlformats.org/drawingml/2006/main">
-              <a:graphicData uri="http://schemas.openxmlformats.org/drawingml/2006/picture">
-                <pic:pic xmlns:pic="http://schemas.openxmlformats.org/drawingml/2006/picture">
-                  <pic:nvPicPr>
-                    <pic:cNvPr id="712056002" name=""/>
-                    <pic:cNvPicPr/>
-                  </pic:nvPicPr>
-                  <pic:blipFill>
-                    <a:blip r:embed="rId13"/>
-                    <a:stretch>
-                      <a:fillRect/>
-                    </a:stretch>
-                  </pic:blipFill>
-                  <pic:spPr>
-                    <a:xfrm>
-                      <a:off x="0" y="0"/>
-                      <a:ext cx="4277279" cy="2563349"/>
-                    </a:xfrm>
-                    <a:prstGeom prst="rect">
-                      <a:avLst/>
-                    </a:prstGeom>
-                  </pic:spPr>
-                </pic:pic>
-              </a:graphicData>
-            </a:graphic>
-          </wp:inline>
-        </w:drawing>
-      </w:r>
-    </w:p>
-    <w:p>
-      <w:r>
-        <w:drawing>
-          <wp:inline distT="0" distB="0" distL="0" distR="0" wp14:anchorId="6358CAE7" wp14:editId="404B8679">
-            <wp:extent cx="3781168" cy="3389895"/>
-            <wp:effectExtent l="0" t="0" r="0" b="1270"/>
-            <wp:docPr id="1371728667" name="Picture 1"/>
-            <wp:cNvGraphicFramePr>
-              <a:graphicFrameLocks xmlns:a="http://schemas.openxmlformats.org/drawingml/2006/main" noChangeAspect="1"/>
-            </wp:cNvGraphicFramePr>
-            <a:graphic xmlns:a="http://schemas.openxmlformats.org/drawingml/2006/main">
-              <a:graphicData uri="http://schemas.openxmlformats.org/drawingml/2006/picture">
-                <pic:pic xmlns:pic="http://schemas.openxmlformats.org/drawingml/2006/picture">
-                  <pic:nvPicPr>
-                    <pic:cNvPr id="1371728667" name=""/>
-                    <pic:cNvPicPr/>
-                  </pic:nvPicPr>
-                  <pic:blipFill>
-                    <a:blip r:embed="rId14"/>
-                    <a:stretch>
-                      <a:fillRect/>
-                    </a:stretch>
-                  </pic:blipFill>
-                  <pic:spPr>
-                    <a:xfrm>
-                      <a:off x="0" y="0"/>
-                      <a:ext cx="3792843" cy="3400362"/>
-                    </a:xfrm>
-                    <a:prstGeom prst="rect">
-                      <a:avLst/>
-                    </a:prstGeom>
-                  </pic:spPr>
-                </pic:pic>
-              </a:graphicData>
-            </a:graphic>
-          </wp:inline>
-        </w:drawing>
-      </w:r>
-    </w:p>
+    <w:p/>
     <w:sectPr>
       <w:pgSz w:w="12240" w:h="15840"/>
       <w:pgMar w:top="885" w:right="885" w:bottom="391" w:left="1440" w:header="720" w:footer="720" w:gutter="0"/>

</xml_diff>